<commit_message>
Spelling corrected and page numbering added
</commit_message>
<xml_diff>
--- a/How To Line by Line Read Me File.docx
+++ b/How To Line by Line Read Me File.docx
@@ -11,13 +11,31 @@
           <w:szCs w:val="24"/>
         </w:rPr>
       </w:pPr>
-      <w:r>
-        <w:rPr>
-          <w:rFonts w:ascii="Times New Roman" w:hAnsi="Times New Roman" w:cs="Times New Roman"/>
-          <w:sz w:val="24"/>
-          <w:szCs w:val="24"/>
-        </w:rPr>
-        <w:t xml:space="preserve">This code is a Python program that provides a simple GUI interface for loading and analyzing CSV files. It uses various </w:t>
+      <w:proofErr w:type="spellStart"/>
+      <w:r>
+        <w:rPr>
+          <w:rFonts w:ascii="Times New Roman" w:hAnsi="Times New Roman" w:cs="Times New Roman"/>
+          <w:sz w:val="24"/>
+          <w:szCs w:val="24"/>
+        </w:rPr>
+        <w:t>num</w:t>
+      </w:r>
+      <w:r>
+        <w:rPr>
+          <w:rFonts w:ascii="Times New Roman" w:hAnsi="Times New Roman" w:cs="Times New Roman"/>
+          <w:sz w:val="24"/>
+          <w:szCs w:val="24"/>
+        </w:rPr>
+        <w:t>This</w:t>
+      </w:r>
+      <w:proofErr w:type="spellEnd"/>
+      <w:r>
+        <w:rPr>
+          <w:rFonts w:ascii="Times New Roman" w:hAnsi="Times New Roman" w:cs="Times New Roman"/>
+          <w:sz w:val="24"/>
+          <w:szCs w:val="24"/>
+        </w:rPr>
+        <w:t xml:space="preserve"> code is a Python program that provides a simple GUI interface for loading and analyzing CSV files. It uses various </w:t>
       </w:r>
       <w:r>
         <w:rPr>
@@ -124,7 +142,7 @@
                     <pic:cNvPicPr/>
                   </pic:nvPicPr>
                   <pic:blipFill>
-                    <a:blip r:embed="rId6"/>
+                    <a:blip r:embed="rId8"/>
                     <a:stretch>
                       <a:fillRect/>
                     </a:stretch>
@@ -188,7 +206,7 @@
                     <pic:cNvPicPr/>
                   </pic:nvPicPr>
                   <pic:blipFill>
-                    <a:blip r:embed="rId7"/>
+                    <a:blip r:embed="rId9"/>
                     <a:stretch>
                       <a:fillRect/>
                     </a:stretch>
@@ -252,7 +270,7 @@
                     <pic:cNvPicPr/>
                   </pic:nvPicPr>
                   <pic:blipFill>
-                    <a:blip r:embed="rId8"/>
+                    <a:blip r:embed="rId10"/>
                     <a:stretch>
                       <a:fillRect/>
                     </a:stretch>
@@ -315,7 +333,7 @@
                     <pic:cNvPicPr/>
                   </pic:nvPicPr>
                   <pic:blipFill>
-                    <a:blip r:embed="rId9"/>
+                    <a:blip r:embed="rId11"/>
                     <a:stretch>
                       <a:fillRect/>
                     </a:stretch>
@@ -395,7 +413,6 @@
           <w:sz w:val="24"/>
           <w:szCs w:val="24"/>
         </w:rPr>
-        <w:lastRenderedPageBreak/>
         <w:t xml:space="preserve">import </w:t>
       </w:r>
       <w:proofErr w:type="spellStart"/>
@@ -1569,6 +1586,7 @@
           <w:sz w:val="24"/>
           <w:szCs w:val="24"/>
         </w:rPr>
+        <w:lastRenderedPageBreak/>
         <w:drawing>
           <wp:inline distT="0" distB="0" distL="0" distR="0" wp14:anchorId="7C03DC55" wp14:editId="42B5F3DE">
             <wp:extent cx="4564776" cy="2880610"/>
@@ -1585,7 +1603,7 @@
                     <pic:cNvPicPr/>
                   </pic:nvPicPr>
                   <pic:blipFill>
-                    <a:blip r:embed="rId10"/>
+                    <a:blip r:embed="rId12"/>
                     <a:stretch>
                       <a:fillRect/>
                     </a:stretch>
@@ -1899,7 +1917,7 @@
                     <pic:cNvPicPr/>
                   </pic:nvPicPr>
                   <pic:blipFill>
-                    <a:blip r:embed="rId11"/>
+                    <a:blip r:embed="rId13"/>
                     <a:stretch>
                       <a:fillRect/>
                     </a:stretch>
@@ -2181,6 +2199,7 @@
           <w:sz w:val="24"/>
           <w:szCs w:val="24"/>
         </w:rPr>
+        <w:lastRenderedPageBreak/>
         <w:t xml:space="preserve">This temporary file is created using the </w:t>
       </w:r>
       <w:proofErr w:type="spellStart"/>
@@ -3201,6 +3220,7 @@
           <w:sz w:val="24"/>
           <w:szCs w:val="24"/>
         </w:rPr>
+        <w:lastRenderedPageBreak/>
         <w:t xml:space="preserve">For example, suppose </w:t>
       </w:r>
       <w:r>
@@ -3985,7 +4005,6 @@
           <w:sz w:val="24"/>
           <w:szCs w:val="24"/>
         </w:rPr>
-        <w:lastRenderedPageBreak/>
         <w:t xml:space="preserve">In this example, the </w:t>
       </w:r>
       <w:r>
@@ -4571,6 +4590,7 @@
           <w:sz w:val="24"/>
           <w:szCs w:val="24"/>
         </w:rPr>
+        <w:lastRenderedPageBreak/>
         <w:drawing>
           <wp:inline distT="0" distB="0" distL="0" distR="0" wp14:anchorId="3A4E7C66" wp14:editId="2288EEE6">
             <wp:extent cx="2819644" cy="693480"/>
@@ -4587,7 +4607,7 @@
                     <pic:cNvPicPr/>
                   </pic:nvPicPr>
                   <pic:blipFill>
-                    <a:blip r:embed="rId12"/>
+                    <a:blip r:embed="rId14"/>
                     <a:stretch>
                       <a:fillRect/>
                     </a:stretch>
@@ -5359,7 +5379,6 @@
           <w:sz w:val="24"/>
           <w:szCs w:val="24"/>
         </w:rPr>
-        <w:lastRenderedPageBreak/>
         <w:t xml:space="preserve">This parameter is usually a string </w:t>
       </w:r>
       <w:r>
@@ -5777,6 +5796,7 @@
           <w:sz w:val="24"/>
           <w:szCs w:val="24"/>
         </w:rPr>
+        <w:lastRenderedPageBreak/>
         <w:t xml:space="preserve">Alternatively, if the dataset is stored in an Excel file, the </w:t>
       </w:r>
       <w:proofErr w:type="spellStart"/>
@@ -6850,7 +6870,7 @@
                     <pic:cNvPicPr/>
                   </pic:nvPicPr>
                   <pic:blipFill>
-                    <a:blip r:embed="rId13"/>
+                    <a:blip r:embed="rId15"/>
                     <a:stretch>
                       <a:fillRect/>
                     </a:stretch>
@@ -7096,6 +7116,7 @@
           <w:sz w:val="24"/>
           <w:szCs w:val="24"/>
         </w:rPr>
+        <w:lastRenderedPageBreak/>
         <w:t xml:space="preserve">Linear regression is a statistical technique used to establish a relationship between a dependent variable (often denoted as "y") and one or more independent variables (often </w:t>
       </w:r>
       <w:r>
@@ -7771,7 +7792,6 @@
           <w:sz w:val="24"/>
           <w:szCs w:val="24"/>
         </w:rPr>
-        <w:lastRenderedPageBreak/>
         <w:t>This process is known as "</w:t>
       </w:r>
       <w:r>
@@ -8083,6 +8103,7 @@
           <w:sz w:val="24"/>
           <w:szCs w:val="24"/>
         </w:rPr>
+        <w:lastRenderedPageBreak/>
         <w:t xml:space="preserve">The goal of linear regression is to find the values of the coefficients that minimize the MSE, which means finding the line closest to the actual data points. </w:t>
       </w:r>
     </w:p>
@@ -8645,7 +8666,6 @@
           <w:sz w:val="24"/>
           <w:szCs w:val="24"/>
         </w:rPr>
-        <w:lastRenderedPageBreak/>
         <w:t xml:space="preserve">The model's parameters are the coefficients of the regression equation, which </w:t>
       </w:r>
       <w:proofErr w:type="gramStart"/>
@@ -8821,6 +8841,7 @@
           <w:sz w:val="24"/>
           <w:szCs w:val="24"/>
         </w:rPr>
+        <w:lastRenderedPageBreak/>
         <w:t xml:space="preserve">What is </w:t>
       </w:r>
       <w:r>
@@ -9389,7 +9410,6 @@
           <w:sz w:val="24"/>
           <w:szCs w:val="24"/>
         </w:rPr>
-        <w:lastRenderedPageBreak/>
         <w:t>Model evaluation</w:t>
       </w:r>
       <w:r>
@@ -9572,6 +9592,7 @@
           <w:sz w:val="24"/>
           <w:szCs w:val="24"/>
         </w:rPr>
+        <w:lastRenderedPageBreak/>
         <w:t>This could involve tweaking the model parameters, changing the algorithm, or adjusting the preprocessing steps.</w:t>
       </w:r>
     </w:p>
@@ -10411,7 +10432,6 @@
           <w:sz w:val="24"/>
           <w:szCs w:val="24"/>
         </w:rPr>
-        <w:lastRenderedPageBreak/>
         <w:t xml:space="preserve">Once an instance of the </w:t>
       </w:r>
       <w:proofErr w:type="spellStart"/>
@@ -11890,7 +11910,6 @@
           <w:sz w:val="24"/>
           <w:szCs w:val="24"/>
         </w:rPr>
-        <w:lastRenderedPageBreak/>
         <w:t xml:space="preserve">Linear regression is a widely used technique in machine learning and data science, and the </w:t>
       </w:r>
       <w:proofErr w:type="spellStart"/>
@@ -12007,6 +12026,7 @@
           <w:sz w:val="24"/>
           <w:szCs w:val="24"/>
         </w:rPr>
+        <w:lastRenderedPageBreak/>
         <w:t xml:space="preserve">Here are some of the </w:t>
       </w:r>
       <w:proofErr w:type="gramStart"/>
@@ -13169,6 +13189,7 @@
           <w:sz w:val="24"/>
           <w:szCs w:val="24"/>
         </w:rPr>
+        <w:lastRenderedPageBreak/>
         <w:t>Polynomial Regression</w:t>
       </w:r>
       <w:r>
@@ -13905,7 +13926,6 @@
           <w:sz w:val="24"/>
           <w:szCs w:val="24"/>
         </w:rPr>
-        <w:lastRenderedPageBreak/>
         <w:t xml:space="preserve">def </w:t>
       </w:r>
       <w:proofErr w:type="spellStart"/>
@@ -15060,7 +15080,7 @@
                     <pic:cNvPicPr/>
                   </pic:nvPicPr>
                   <pic:blipFill>
-                    <a:blip r:embed="rId14"/>
+                    <a:blip r:embed="rId16"/>
                     <a:stretch>
                       <a:fillRect/>
                     </a:stretch>
@@ -17147,6 +17167,7 @@
           <w:sz w:val="24"/>
           <w:szCs w:val="24"/>
         </w:rPr>
+        <w:lastRenderedPageBreak/>
         <w:t xml:space="preserve">    </w:t>
       </w:r>
       <w:r>
@@ -17335,7 +17356,6 @@
           <w:sz w:val="24"/>
           <w:szCs w:val="24"/>
         </w:rPr>
-        <w:lastRenderedPageBreak/>
         <w:t xml:space="preserve">    </w:t>
       </w:r>
       <w:r>
@@ -18872,7 +18892,7 @@
                     <pic:cNvPicPr/>
                   </pic:nvPicPr>
                   <pic:blipFill>
-                    <a:blip r:embed="rId15"/>
+                    <a:blip r:embed="rId17"/>
                     <a:stretch>
                       <a:fillRect/>
                     </a:stretch>
@@ -18935,7 +18955,7 @@
                     <pic:cNvPicPr/>
                   </pic:nvPicPr>
                   <pic:blipFill>
-                    <a:blip r:embed="rId16"/>
+                    <a:blip r:embed="rId18"/>
                     <a:stretch>
                       <a:fillRect/>
                     </a:stretch>
@@ -19631,7 +19651,6 @@
           <w:sz w:val="24"/>
           <w:szCs w:val="24"/>
         </w:rPr>
-        <w:lastRenderedPageBreak/>
         <w:t>fig_pie</w:t>
       </w:r>
       <w:proofErr w:type="spellEnd"/>
@@ -21020,7 +21039,6 @@
           <w:sz w:val="24"/>
           <w:szCs w:val="24"/>
         </w:rPr>
-        <w:lastRenderedPageBreak/>
         <w:t>fig_regression</w:t>
       </w:r>
       <w:proofErr w:type="spellEnd"/>
@@ -23635,7 +23653,7 @@
                     <pic:cNvPicPr/>
                   </pic:nvPicPr>
                   <pic:blipFill>
-                    <a:blip r:embed="rId17"/>
+                    <a:blip r:embed="rId19"/>
                     <a:stretch>
                       <a:fillRect/>
                     </a:stretch>
@@ -24111,6 +24129,7 @@
           <w:sz w:val="24"/>
           <w:szCs w:val="24"/>
         </w:rPr>
+        <w:lastRenderedPageBreak/>
         <w:drawing>
           <wp:inline distT="0" distB="0" distL="0" distR="0" wp14:anchorId="674FF540" wp14:editId="1EED97F1">
             <wp:extent cx="2872989" cy="861135"/>
@@ -24127,7 +24146,7 @@
                     <pic:cNvPicPr/>
                   </pic:nvPicPr>
                   <pic:blipFill>
-                    <a:blip r:embed="rId18"/>
+                    <a:blip r:embed="rId20"/>
                     <a:stretch>
                       <a:fillRect/>
                     </a:stretch>
@@ -25564,7 +25583,6 @@
           <w:sz w:val="24"/>
           <w:szCs w:val="24"/>
         </w:rPr>
-        <w:lastRenderedPageBreak/>
         <w:drawing>
           <wp:inline distT="0" distB="0" distL="0" distR="0" wp14:anchorId="3FCE7B52" wp14:editId="15A27109">
             <wp:extent cx="5943600" cy="2900045"/>
@@ -25581,7 +25599,7 @@
                     <pic:cNvPicPr/>
                   </pic:nvPicPr>
                   <pic:blipFill>
-                    <a:blip r:embed="rId19"/>
+                    <a:blip r:embed="rId21"/>
                     <a:stretch>
                       <a:fillRect/>
                     </a:stretch>
@@ -27219,7 +27237,6 @@
           <w:sz w:val="24"/>
           <w:szCs w:val="24"/>
         </w:rPr>
-        <w:lastRenderedPageBreak/>
         <w:t xml:space="preserve">The </w:t>
       </w:r>
       <w:proofErr w:type="gramStart"/>
@@ -28913,6 +28930,7 @@
       <w:r>
         <w:rPr>
           <w:rFonts w:ascii="Times New Roman" w:hAnsi="Times New Roman" w:cs="Times New Roman"/>
+          <w:noProof/>
           <w:sz w:val="24"/>
           <w:szCs w:val="24"/>
         </w:rPr>
@@ -28932,7 +28950,7 @@
                     <pic:cNvPicPr/>
                   </pic:nvPicPr>
                   <pic:blipFill>
-                    <a:blip r:embed="rId20"/>
+                    <a:blip r:embed="rId22"/>
                     <a:stretch>
                       <a:fillRect/>
                     </a:stretch>
@@ -29051,9 +29069,11 @@
       <w:r>
         <w:rPr>
           <w:rFonts w:ascii="Times New Roman" w:hAnsi="Times New Roman" w:cs="Times New Roman"/>
-          <w:sz w:val="24"/>
-          <w:szCs w:val="24"/>
-        </w:rPr>
+          <w:noProof/>
+          <w:sz w:val="24"/>
+          <w:szCs w:val="24"/>
+        </w:rPr>
+        <w:lastRenderedPageBreak/>
         <w:drawing>
           <wp:inline distT="0" distB="0" distL="0" distR="0" wp14:anchorId="4F344179" wp14:editId="5410E9D7">
             <wp:extent cx="2286319" cy="352474"/>
@@ -29070,7 +29090,7 @@
                     <pic:cNvPicPr/>
                   </pic:nvPicPr>
                   <pic:blipFill>
-                    <a:blip r:embed="rId21"/>
+                    <a:blip r:embed="rId23"/>
                     <a:stretch>
                       <a:fillRect/>
                     </a:stretch>
@@ -29175,7 +29195,6 @@
           <w:sz w:val="24"/>
           <w:szCs w:val="24"/>
         </w:rPr>
-        <w:lastRenderedPageBreak/>
         <w:t xml:space="preserve">The next three lines create three </w:t>
       </w:r>
       <w:proofErr w:type="spellStart"/>
@@ -29254,6 +29273,7 @@
       <w:r>
         <w:rPr>
           <w:rFonts w:ascii="Times New Roman" w:hAnsi="Times New Roman" w:cs="Times New Roman"/>
+          <w:noProof/>
           <w:sz w:val="24"/>
           <w:szCs w:val="24"/>
         </w:rPr>
@@ -29273,7 +29293,7 @@
                     <pic:cNvPicPr/>
                   </pic:nvPicPr>
                   <pic:blipFill>
-                    <a:blip r:embed="rId22"/>
+                    <a:blip r:embed="rId24"/>
                     <a:stretch>
                       <a:fillRect/>
                     </a:stretch>
@@ -29412,6 +29432,7 @@
       <w:r>
         <w:rPr>
           <w:rFonts w:ascii="Times New Roman" w:hAnsi="Times New Roman" w:cs="Times New Roman"/>
+          <w:noProof/>
           <w:sz w:val="24"/>
           <w:szCs w:val="24"/>
         </w:rPr>
@@ -29431,7 +29452,7 @@
                     <pic:cNvPicPr/>
                   </pic:nvPicPr>
                   <pic:blipFill>
-                    <a:blip r:embed="rId23"/>
+                    <a:blip r:embed="rId25"/>
                     <a:stretch>
                       <a:fillRect/>
                     </a:stretch>
@@ -29594,6 +29615,7 @@
       <w:r>
         <w:rPr>
           <w:rFonts w:ascii="Times New Roman" w:hAnsi="Times New Roman" w:cs="Times New Roman"/>
+          <w:noProof/>
           <w:sz w:val="24"/>
           <w:szCs w:val="24"/>
         </w:rPr>
@@ -29613,7 +29635,7 @@
                     <pic:cNvPicPr/>
                   </pic:nvPicPr>
                   <pic:blipFill>
-                    <a:blip r:embed="rId24"/>
+                    <a:blip r:embed="rId26"/>
                     <a:stretch>
                       <a:fillRect/>
                     </a:stretch>
@@ -29852,9 +29874,11 @@
       <w:r>
         <w:rPr>
           <w:rFonts w:ascii="Times New Roman" w:hAnsi="Times New Roman" w:cs="Times New Roman"/>
-          <w:sz w:val="24"/>
-          <w:szCs w:val="24"/>
-        </w:rPr>
+          <w:noProof/>
+          <w:sz w:val="24"/>
+          <w:szCs w:val="24"/>
+        </w:rPr>
+        <w:lastRenderedPageBreak/>
         <w:drawing>
           <wp:inline distT="0" distB="0" distL="0" distR="0" wp14:anchorId="5361AC36" wp14:editId="744EFAF9">
             <wp:extent cx="5858693" cy="228632"/>
@@ -29871,7 +29895,7 @@
                     <pic:cNvPicPr/>
                   </pic:nvPicPr>
                   <pic:blipFill>
-                    <a:blip r:embed="rId25"/>
+                    <a:blip r:embed="rId27"/>
                     <a:stretch>
                       <a:fillRect/>
                     </a:stretch>
@@ -30163,6 +30187,7 @@
       <w:r>
         <w:rPr>
           <w:rFonts w:ascii="Calibri" w:hAnsi="Calibri" w:cs="Calibri"/>
+          <w:noProof/>
           <w:color w:val="444444"/>
           <w:shd w:val="clear" w:color="auto" w:fill="FFFFFF"/>
         </w:rPr>
@@ -30182,7 +30207,7 @@
                     <pic:cNvPicPr/>
                   </pic:nvPicPr>
                   <pic:blipFill>
-                    <a:blip r:embed="rId26"/>
+                    <a:blip r:embed="rId28"/>
                     <a:stretch>
                       <a:fillRect/>
                     </a:stretch>
@@ -30446,6 +30471,7 @@
       <w:r>
         <w:rPr>
           <w:rFonts w:ascii="Times New Roman" w:hAnsi="Times New Roman" w:cs="Times New Roman"/>
+          <w:noProof/>
           <w:sz w:val="24"/>
           <w:szCs w:val="24"/>
         </w:rPr>
@@ -30465,7 +30491,7 @@
                     <pic:cNvPicPr/>
                   </pic:nvPicPr>
                   <pic:blipFill>
-                    <a:blip r:embed="rId27"/>
+                    <a:blip r:embed="rId29"/>
                     <a:stretch>
                       <a:fillRect/>
                     </a:stretch>
@@ -30636,6 +30662,7 @@
       <w:r>
         <w:rPr>
           <w:rFonts w:ascii="Times New Roman" w:hAnsi="Times New Roman" w:cs="Times New Roman"/>
+          <w:noProof/>
           <w:sz w:val="24"/>
           <w:szCs w:val="24"/>
         </w:rPr>
@@ -30655,7 +30682,7 @@
                     <pic:cNvPicPr/>
                   </pic:nvPicPr>
                   <pic:blipFill>
-                    <a:blip r:embed="rId28"/>
+                    <a:blip r:embed="rId30"/>
                     <a:stretch>
                       <a:fillRect/>
                     </a:stretch>
@@ -30790,10 +30817,10 @@
       <w:r>
         <w:rPr>
           <w:rFonts w:ascii="Times New Roman" w:hAnsi="Times New Roman" w:cs="Times New Roman"/>
-          <w:sz w:val="24"/>
-          <w:szCs w:val="24"/>
-        </w:rPr>
-        <w:lastRenderedPageBreak/>
+          <w:noProof/>
+          <w:sz w:val="24"/>
+          <w:szCs w:val="24"/>
+        </w:rPr>
         <w:drawing>
           <wp:inline distT="0" distB="0" distL="0" distR="0" wp14:anchorId="130C8D32" wp14:editId="6307FE3E">
             <wp:extent cx="5571600" cy="2604214"/>
@@ -30810,7 +30837,7 @@
                     <pic:cNvPicPr/>
                   </pic:nvPicPr>
                   <pic:blipFill>
-                    <a:blip r:embed="rId29"/>
+                    <a:blip r:embed="rId31"/>
                     <a:stretch>
                       <a:fillRect/>
                     </a:stretch>
@@ -31226,7 +31253,6 @@
         <w:t xml:space="preserve"> variable, a </w:t>
       </w:r>
       <w:proofErr w:type="spellStart"/>
-      <w:proofErr w:type="gramStart"/>
       <w:r>
         <w:rPr>
           <w:rFonts w:ascii="Courier New" w:hAnsi="Courier New" w:cs="Courier New"/>
@@ -31236,7 +31262,6 @@
         <w:t>tk.StringVar</w:t>
       </w:r>
       <w:proofErr w:type="spellEnd"/>
-      <w:proofErr w:type="gramEnd"/>
       <w:r>
         <w:rPr>
           <w:rFonts w:ascii="Courier New" w:hAnsi="Courier New" w:cs="Courier New"/>
@@ -31515,9 +31540,11 @@
       <w:r>
         <w:rPr>
           <w:rFonts w:ascii="Times New Roman" w:hAnsi="Times New Roman" w:cs="Times New Roman"/>
-          <w:sz w:val="24"/>
-          <w:szCs w:val="24"/>
-        </w:rPr>
+          <w:noProof/>
+          <w:sz w:val="24"/>
+          <w:szCs w:val="24"/>
+        </w:rPr>
+        <w:lastRenderedPageBreak/>
         <w:drawing>
           <wp:inline distT="0" distB="0" distL="0" distR="0" wp14:anchorId="65367A32" wp14:editId="2F441F2F">
             <wp:extent cx="5132400" cy="545664"/>
@@ -31534,7 +31561,7 @@
                     <pic:cNvPicPr/>
                   </pic:nvPicPr>
                   <pic:blipFill>
-                    <a:blip r:embed="rId30"/>
+                    <a:blip r:embed="rId32"/>
                     <a:stretch>
                       <a:fillRect/>
                     </a:stretch>
@@ -31706,7 +31733,6 @@
           <w:sz w:val="24"/>
           <w:szCs w:val="24"/>
         </w:rPr>
-        <w:lastRenderedPageBreak/>
         <w:t xml:space="preserve"> </w:t>
       </w:r>
     </w:p>
@@ -32245,7 +32271,7 @@
                     <pic:cNvPicPr/>
                   </pic:nvPicPr>
                   <pic:blipFill>
-                    <a:blip r:embed="rId31"/>
+                    <a:blip r:embed="rId33"/>
                     <a:stretch>
                       <a:fillRect/>
                     </a:stretch>
@@ -32614,6 +32640,7 @@
           <w:sz w:val="24"/>
           <w:szCs w:val="24"/>
         </w:rPr>
+        <w:lastRenderedPageBreak/>
         <w:t xml:space="preserve">It then sets the values of the </w:t>
       </w:r>
       <w:proofErr w:type="spellStart"/>
@@ -32821,10 +32848,10 @@
       <w:r>
         <w:rPr>
           <w:rFonts w:ascii="Times New Roman" w:hAnsi="Times New Roman" w:cs="Times New Roman"/>
-          <w:sz w:val="24"/>
-          <w:szCs w:val="24"/>
-        </w:rPr>
-        <w:lastRenderedPageBreak/>
+          <w:noProof/>
+          <w:sz w:val="24"/>
+          <w:szCs w:val="24"/>
+        </w:rPr>
         <w:drawing>
           <wp:inline distT="0" distB="0" distL="0" distR="0" wp14:anchorId="278F3C2D" wp14:editId="1BA31680">
             <wp:extent cx="5658000" cy="1267287"/>
@@ -32841,7 +32868,7 @@
                     <pic:cNvPicPr/>
                   </pic:nvPicPr>
                   <pic:blipFill>
-                    <a:blip r:embed="rId32"/>
+                    <a:blip r:embed="rId34"/>
                     <a:stretch>
                       <a:fillRect/>
                     </a:stretch>
@@ -33063,6 +33090,7 @@
       <w:r>
         <w:rPr>
           <w:rFonts w:ascii="Times New Roman" w:hAnsi="Times New Roman" w:cs="Times New Roman"/>
+          <w:noProof/>
           <w:sz w:val="24"/>
           <w:szCs w:val="24"/>
         </w:rPr>
@@ -33082,7 +33110,7 @@
                     <pic:cNvPicPr/>
                   </pic:nvPicPr>
                   <pic:blipFill>
-                    <a:blip r:embed="rId33"/>
+                    <a:blip r:embed="rId35"/>
                     <a:stretch>
                       <a:fillRect/>
                     </a:stretch>
@@ -33299,9 +33327,11 @@
       <w:r>
         <w:rPr>
           <w:rFonts w:ascii="Times New Roman" w:hAnsi="Times New Roman" w:cs="Times New Roman"/>
-          <w:sz w:val="24"/>
-          <w:szCs w:val="24"/>
-        </w:rPr>
+          <w:noProof/>
+          <w:sz w:val="24"/>
+          <w:szCs w:val="24"/>
+        </w:rPr>
+        <w:lastRenderedPageBreak/>
         <w:drawing>
           <wp:inline distT="0" distB="0" distL="0" distR="0" wp14:anchorId="54F56C73" wp14:editId="3509EA92">
             <wp:extent cx="5182235" cy="489660"/>
@@ -33318,7 +33348,7 @@
                     <pic:cNvPicPr/>
                   </pic:nvPicPr>
                   <pic:blipFill>
-                    <a:blip r:embed="rId33"/>
+                    <a:blip r:embed="rId35"/>
                     <a:stretch>
                       <a:fillRect/>
                     </a:stretch>
@@ -33542,7 +33572,6 @@
           <w:sz w:val="24"/>
           <w:szCs w:val="24"/>
         </w:rPr>
-        <w:lastRenderedPageBreak/>
         <w:t xml:space="preserve">The last line starts the </w:t>
       </w:r>
       <w:proofErr w:type="spellStart"/>
@@ -33814,6 +33843,7 @@
       </w:r>
     </w:p>
     <w:sectPr>
+      <w:footerReference w:type="default" r:id="rId36"/>
       <w:pgSz w:w="12240" w:h="15840"/>
       <w:pgMar w:top="720" w:right="720" w:bottom="720" w:left="720" w:header="720" w:footer="720" w:gutter="0"/>
       <w:cols w:space="720"/>
@@ -33821,6 +33851,109 @@
     </w:sectPr>
   </w:body>
 </w:document>
+</file>
+
+<file path=word/endnotes.xml><?xml version="1.0" encoding="utf-8"?>
+<w:endnotes xmlns:wpc="http://schemas.microsoft.com/office/word/2010/wordprocessingCanvas" xmlns:cx="http://schemas.microsoft.com/office/drawing/2014/chartex" xmlns:cx1="http://schemas.microsoft.com/office/drawing/2015/9/8/chartex" xmlns:cx2="http://schemas.microsoft.com/office/drawing/2015/10/21/chartex" xmlns:cx3="http://schemas.microsoft.com/office/drawing/2016/5/9/chartex" xmlns:cx4="http://schemas.microsoft.com/office/drawing/2016/5/10/chartex" xmlns:cx5="http://schemas.microsoft.com/office/drawing/2016/5/11/chartex" xmlns:cx6="http://schemas.microsoft.com/office/drawing/2016/5/12/chartex" xmlns:cx7="http://schemas.microsoft.com/office/drawing/2016/5/13/chartex" xmlns:cx8="http://schemas.microsoft.com/office/drawing/2016/5/14/chartex" xmlns:mc="http://schemas.openxmlformats.org/markup-compatibility/2006" xmlns:aink="http://schemas.microsoft.com/office/drawing/2016/ink" xmlns:am3d="http://schemas.microsoft.com/office/drawing/2017/model3d" xmlns:o="urn:schemas-microsoft-com:office:office" xmlns:oel="http://schemas.microsoft.com/office/2019/extlst" xmlns:r="http://schemas.openxmlformats.org/officeDocument/2006/relationships" xmlns:m="http://schemas.openxmlformats.org/officeDocument/2006/math" xmlns:v="urn:schemas-microsoft-com:vml" xmlns:wp14="http://schemas.microsoft.com/office/word/2010/wordprocessingDrawing" xmlns:wp="http://schemas.openxmlformats.org/drawingml/2006/wordprocessingDrawing" xmlns:w10="urn:schemas-microsoft-com:office:word" xmlns:w="http://schemas.openxmlformats.org/wordprocessingml/2006/main" xmlns:w14="http://schemas.microsoft.com/office/word/2010/wordml" xmlns:w15="http://schemas.microsoft.com/office/word/2012/wordml" xmlns:w16cex="http://schemas.microsoft.com/office/word/2018/wordml/cex" xmlns:w16cid="http://schemas.microsoft.com/office/word/2016/wordml/cid" xmlns:w16="http://schemas.microsoft.com/office/word/2018/wordml" xmlns:w16sdtdh="http://schemas.microsoft.com/office/word/2020/wordml/sdtdatahash" xmlns:w16se="http://schemas.microsoft.com/office/word/2015/wordml/symex" xmlns:wpg="http://schemas.microsoft.com/office/word/2010/wordprocessingGroup" xmlns:wpi="http://schemas.microsoft.com/office/word/2010/wordprocessingInk" xmlns:wne="http://schemas.microsoft.com/office/word/2006/wordml" xmlns:wps="http://schemas.microsoft.com/office/word/2010/wordprocessingShape" mc:Ignorable="w14 w15 w16se w16cid w16 w16cex w16sdtdh wp14">
+  <w:endnote w:type="separator" w:id="-1">
+    <w:p>
+      <w:pPr>
+        <w:spacing w:after="0" w:line="240" w:lineRule="auto"/>
+      </w:pPr>
+      <w:r>
+        <w:separator/>
+      </w:r>
+    </w:p>
+  </w:endnote>
+  <w:endnote w:type="continuationSeparator" w:id="0">
+    <w:p>
+      <w:pPr>
+        <w:spacing w:after="0" w:line="240" w:lineRule="auto"/>
+      </w:pPr>
+      <w:r>
+        <w:continuationSeparator/>
+      </w:r>
+    </w:p>
+  </w:endnote>
+</w:endnotes>
+</file>
+
+<file path=word/footer1.xml><?xml version="1.0" encoding="utf-8"?>
+<w:ftr xmlns:wpc="http://schemas.microsoft.com/office/word/2010/wordprocessingCanvas" xmlns:cx="http://schemas.microsoft.com/office/drawing/2014/chartex" xmlns:cx1="http://schemas.microsoft.com/office/drawing/2015/9/8/chartex" xmlns:cx2="http://schemas.microsoft.com/office/drawing/2015/10/21/chartex" xmlns:cx3="http://schemas.microsoft.com/office/drawing/2016/5/9/chartex" xmlns:cx4="http://schemas.microsoft.com/office/drawing/2016/5/10/chartex" xmlns:cx5="http://schemas.microsoft.com/office/drawing/2016/5/11/chartex" xmlns:cx6="http://schemas.microsoft.com/office/drawing/2016/5/12/chartex" xmlns:cx7="http://schemas.microsoft.com/office/drawing/2016/5/13/chartex" xmlns:cx8="http://schemas.microsoft.com/office/drawing/2016/5/14/chartex" xmlns:mc="http://schemas.openxmlformats.org/markup-compatibility/2006" xmlns:aink="http://schemas.microsoft.com/office/drawing/2016/ink" xmlns:am3d="http://schemas.microsoft.com/office/drawing/2017/model3d" xmlns:o="urn:schemas-microsoft-com:office:office" xmlns:oel="http://schemas.microsoft.com/office/2019/extlst" xmlns:r="http://schemas.openxmlformats.org/officeDocument/2006/relationships" xmlns:m="http://schemas.openxmlformats.org/officeDocument/2006/math" xmlns:v="urn:schemas-microsoft-com:vml" xmlns:wp14="http://schemas.microsoft.com/office/word/2010/wordprocessingDrawing" xmlns:wp="http://schemas.openxmlformats.org/drawingml/2006/wordprocessingDrawing" xmlns:w10="urn:schemas-microsoft-com:office:word" xmlns:w="http://schemas.openxmlformats.org/wordprocessingml/2006/main" xmlns:w14="http://schemas.microsoft.com/office/word/2010/wordml" xmlns:w15="http://schemas.microsoft.com/office/word/2012/wordml" xmlns:w16cex="http://schemas.microsoft.com/office/word/2018/wordml/cex" xmlns:w16cid="http://schemas.microsoft.com/office/word/2016/wordml/cid" xmlns:w16="http://schemas.microsoft.com/office/word/2018/wordml" xmlns:w16sdtdh="http://schemas.microsoft.com/office/word/2020/wordml/sdtdatahash" xmlns:w16se="http://schemas.microsoft.com/office/word/2015/wordml/symex" xmlns:wpg="http://schemas.microsoft.com/office/word/2010/wordprocessingGroup" xmlns:wpi="http://schemas.microsoft.com/office/word/2010/wordprocessingInk" xmlns:wne="http://schemas.microsoft.com/office/word/2006/wordml" xmlns:wps="http://schemas.microsoft.com/office/word/2010/wordprocessingShape" mc:Ignorable="w14 w15 w16se w16cid w16 w16cex w16sdtdh wp14">
+  <w:sdt>
+    <w:sdtPr>
+      <w:id w:val="-551150535"/>
+      <w:docPartObj>
+        <w:docPartGallery w:val="Page Numbers (Bottom of Page)"/>
+        <w:docPartUnique/>
+      </w:docPartObj>
+    </w:sdtPr>
+    <w:sdtEndPr>
+      <w:rPr>
+        <w:noProof/>
+      </w:rPr>
+    </w:sdtEndPr>
+    <w:sdtContent>
+      <w:p>
+        <w:pPr>
+          <w:pStyle w:val="Footer"/>
+          <w:jc w:val="right"/>
+        </w:pPr>
+        <w:r>
+          <w:fldChar w:fldCharType="begin"/>
+        </w:r>
+        <w:r>
+          <w:instrText xml:space="preserve"> PAGE   \* MERGEFORMAT </w:instrText>
+        </w:r>
+        <w:r>
+          <w:fldChar w:fldCharType="separate"/>
+        </w:r>
+        <w:r>
+          <w:rPr>
+            <w:noProof/>
+          </w:rPr>
+          <w:t>2</w:t>
+        </w:r>
+        <w:r>
+          <w:rPr>
+            <w:noProof/>
+          </w:rPr>
+          <w:fldChar w:fldCharType="end"/>
+        </w:r>
+      </w:p>
+    </w:sdtContent>
+  </w:sdt>
+  <w:p>
+    <w:pPr>
+      <w:pStyle w:val="Footer"/>
+    </w:pPr>
+  </w:p>
+</w:ftr>
+</file>
+
+<file path=word/footnotes.xml><?xml version="1.0" encoding="utf-8"?>
+<w:footnotes xmlns:wpc="http://schemas.microsoft.com/office/word/2010/wordprocessingCanvas" xmlns:cx="http://schemas.microsoft.com/office/drawing/2014/chartex" xmlns:cx1="http://schemas.microsoft.com/office/drawing/2015/9/8/chartex" xmlns:cx2="http://schemas.microsoft.com/office/drawing/2015/10/21/chartex" xmlns:cx3="http://schemas.microsoft.com/office/drawing/2016/5/9/chartex" xmlns:cx4="http://schemas.microsoft.com/office/drawing/2016/5/10/chartex" xmlns:cx5="http://schemas.microsoft.com/office/drawing/2016/5/11/chartex" xmlns:cx6="http://schemas.microsoft.com/office/drawing/2016/5/12/chartex" xmlns:cx7="http://schemas.microsoft.com/office/drawing/2016/5/13/chartex" xmlns:cx8="http://schemas.microsoft.com/office/drawing/2016/5/14/chartex" xmlns:mc="http://schemas.openxmlformats.org/markup-compatibility/2006" xmlns:aink="http://schemas.microsoft.com/office/drawing/2016/ink" xmlns:am3d="http://schemas.microsoft.com/office/drawing/2017/model3d" xmlns:o="urn:schemas-microsoft-com:office:office" xmlns:oel="http://schemas.microsoft.com/office/2019/extlst" xmlns:r="http://schemas.openxmlformats.org/officeDocument/2006/relationships" xmlns:m="http://schemas.openxmlformats.org/officeDocument/2006/math" xmlns:v="urn:schemas-microsoft-com:vml" xmlns:wp14="http://schemas.microsoft.com/office/word/2010/wordprocessingDrawing" xmlns:wp="http://schemas.openxmlformats.org/drawingml/2006/wordprocessingDrawing" xmlns:w10="urn:schemas-microsoft-com:office:word" xmlns:w="http://schemas.openxmlformats.org/wordprocessingml/2006/main" xmlns:w14="http://schemas.microsoft.com/office/word/2010/wordml" xmlns:w15="http://schemas.microsoft.com/office/word/2012/wordml" xmlns:w16cex="http://schemas.microsoft.com/office/word/2018/wordml/cex" xmlns:w16cid="http://schemas.microsoft.com/office/word/2016/wordml/cid" xmlns:w16="http://schemas.microsoft.com/office/word/2018/wordml" xmlns:w16sdtdh="http://schemas.microsoft.com/office/word/2020/wordml/sdtdatahash" xmlns:w16se="http://schemas.microsoft.com/office/word/2015/wordml/symex" xmlns:wpg="http://schemas.microsoft.com/office/word/2010/wordprocessingGroup" xmlns:wpi="http://schemas.microsoft.com/office/word/2010/wordprocessingInk" xmlns:wne="http://schemas.microsoft.com/office/word/2006/wordml" xmlns:wps="http://schemas.microsoft.com/office/word/2010/wordprocessingShape" mc:Ignorable="w14 w15 w16se w16cid w16 w16cex w16sdtdh wp14">
+  <w:footnote w:type="separator" w:id="-1">
+    <w:p>
+      <w:pPr>
+        <w:spacing w:after="0" w:line="240" w:lineRule="auto"/>
+      </w:pPr>
+      <w:r>
+        <w:separator/>
+      </w:r>
+    </w:p>
+  </w:footnote>
+  <w:footnote w:type="continuationSeparator" w:id="0">
+    <w:p>
+      <w:pPr>
+        <w:spacing w:after="0" w:line="240" w:lineRule="auto"/>
+      </w:pPr>
+      <w:r>
+        <w:continuationSeparator/>
+      </w:r>
+    </w:p>
+  </w:footnote>
+</w:footnotes>
 </file>
 
 <file path=word/numbering.xml><?xml version="1.0" encoding="utf-8"?>
@@ -35898,6 +36031,50 @@
       <w:contextualSpacing/>
     </w:pPr>
   </w:style>
+  <w:style w:type="paragraph" w:styleId="Header">
+    <w:name w:val="header"/>
+    <w:basedOn w:val="Normal"/>
+    <w:link w:val="HeaderChar"/>
+    <w:uiPriority w:val="99"/>
+    <w:unhideWhenUsed/>
+    <w:rsid w:val="00E84DAA"/>
+    <w:pPr>
+      <w:tabs>
+        <w:tab w:val="center" w:pos="4680"/>
+        <w:tab w:val="right" w:pos="9360"/>
+      </w:tabs>
+      <w:spacing w:after="0" w:line="240" w:lineRule="auto"/>
+    </w:pPr>
+  </w:style>
+  <w:style w:type="character" w:customStyle="1" w:styleId="HeaderChar">
+    <w:name w:val="Header Char"/>
+    <w:basedOn w:val="DefaultParagraphFont"/>
+    <w:link w:val="Header"/>
+    <w:uiPriority w:val="99"/>
+    <w:rsid w:val="00E84DAA"/>
+  </w:style>
+  <w:style w:type="paragraph" w:styleId="Footer">
+    <w:name w:val="footer"/>
+    <w:basedOn w:val="Normal"/>
+    <w:link w:val="FooterChar"/>
+    <w:uiPriority w:val="99"/>
+    <w:unhideWhenUsed/>
+    <w:rsid w:val="00E84DAA"/>
+    <w:pPr>
+      <w:tabs>
+        <w:tab w:val="center" w:pos="4680"/>
+        <w:tab w:val="right" w:pos="9360"/>
+      </w:tabs>
+      <w:spacing w:after="0" w:line="240" w:lineRule="auto"/>
+    </w:pPr>
+  </w:style>
+  <w:style w:type="character" w:customStyle="1" w:styleId="FooterChar">
+    <w:name w:val="Footer Char"/>
+    <w:basedOn w:val="DefaultParagraphFont"/>
+    <w:link w:val="Footer"/>
+    <w:uiPriority w:val="99"/>
+    <w:rsid w:val="00E84DAA"/>
+  </w:style>
 </w:styles>
 </file>
 

</xml_diff>